<commit_message>
Nearly Complete First Draft
I have the major components Burch wanted, I need one or two more major
components to bulk it up to the minimum page requirement. Maybe we can
add in some more about what we each bring and how we could compensate
if one were to drop. Also, the attachments need to be added.
</commit_message>
<xml_diff>
--- a/Thesis_Proposal.docx
+++ b/Thesis_Proposal.docx
@@ -119,7 +119,49 @@
           <w:rFonts w:ascii="Times" w:hAnsi="Times" w:cs="Consolas"/>
           <w:color w:val="262626"/>
         </w:rPr>
-        <w:t xml:space="preserve"> The goal is to create an algorithm to predict the most influential member of a network, and optimize its generality, accuracy, and </w:t>
+        <w:t xml:space="preserve"> The goal is to create an algorithm to predict </w:t>
+      </w:r>
+      <w:r>
+        <w:rPr>
+          <w:rFonts w:ascii="Times" w:hAnsi="Times" w:cs="Consolas"/>
+          <w:color w:val="262626"/>
+        </w:rPr>
+        <w:t xml:space="preserve">who </w:t>
+      </w:r>
+      <w:r>
+        <w:rPr>
+          <w:rFonts w:ascii="Times" w:hAnsi="Times" w:cs="Consolas"/>
+          <w:color w:val="262626"/>
+        </w:rPr>
+        <w:t>the most influential member of a network</w:t>
+      </w:r>
+      <w:r>
+        <w:rPr>
+          <w:rFonts w:ascii="Times" w:hAnsi="Times" w:cs="Consolas"/>
+          <w:color w:val="262626"/>
+        </w:rPr>
+        <w:t xml:space="preserve"> is or will be</w:t>
+      </w:r>
+      <w:r>
+        <w:rPr>
+          <w:rFonts w:ascii="Times" w:hAnsi="Times" w:cs="Consolas"/>
+          <w:color w:val="262626"/>
+        </w:rPr>
+        <w:t xml:space="preserve">, and </w:t>
+      </w:r>
+      <w:r>
+        <w:rPr>
+          <w:rFonts w:ascii="Times" w:hAnsi="Times" w:cs="Consolas"/>
+          <w:color w:val="262626"/>
+        </w:rPr>
+        <w:t xml:space="preserve">to </w:t>
+      </w:r>
+      <w:r>
+        <w:rPr>
+          <w:rFonts w:ascii="Times" w:hAnsi="Times" w:cs="Consolas"/>
+          <w:color w:val="262626"/>
+        </w:rPr>
+        <w:t xml:space="preserve">optimize its generality, accuracy, and </w:t>
       </w:r>
       <w:r>
         <w:rPr>
@@ -127,6 +169,13 @@
           <w:color w:val="262626"/>
         </w:rPr>
         <w:t>ease of application.</w:t>
+      </w:r>
+      <w:r>
+        <w:rPr>
+          <w:rFonts w:ascii="Times" w:hAnsi="Times" w:cs="Consolas"/>
+          <w:color w:val="262626"/>
+        </w:rPr>
+        <w:t xml:space="preserve"> The end goal of this project is to apply the final algorithm to two to three different manageable networks to test its generality; one network of authors, given that much data is already gathered for this network, one in some potentially commercial area, or one network concerning a biological system.</w:t>
       </w:r>
     </w:p>
     <w:p>
@@ -181,7 +230,170 @@
           <w:rFonts w:ascii="Times" w:hAnsi="Times" w:cs="Consolas"/>
           <w:color w:val="262626"/>
         </w:rPr>
-        <w:t xml:space="preserve">applied and pure mathematics when looking at the theory of how to construct a relevant mathematical model and consequently solve it for a prediction. </w:t>
+        <w:t>applied and pure mathematics when looking at the theory of how to construct a relevant mathematical model and consequently solv</w:t>
+      </w:r>
+      <w:r>
+        <w:rPr>
+          <w:rFonts w:ascii="Times" w:hAnsi="Times" w:cs="Consolas"/>
+          <w:color w:val="262626"/>
+        </w:rPr>
+        <w:t>ing</w:t>
+      </w:r>
+      <w:r>
+        <w:rPr>
+          <w:rFonts w:ascii="Times" w:hAnsi="Times" w:cs="Consolas"/>
+          <w:color w:val="262626"/>
+        </w:rPr>
+        <w:t xml:space="preserve"> it for a prediction.</w:t>
+      </w:r>
+      <w:r>
+        <w:rPr>
+          <w:rFonts w:ascii="Times" w:hAnsi="Times" w:cs="Consolas"/>
+          <w:color w:val="262626"/>
+        </w:rPr>
+        <w:t xml:space="preserve"> From this point forward, </w:t>
+      </w:r>
+      <w:r>
+        <w:rPr>
+          <w:rFonts w:ascii="Times" w:hAnsi="Times" w:cs="Consolas"/>
+          <w:color w:val="262626"/>
+        </w:rPr>
+        <w:t xml:space="preserve">the </w:t>
+      </w:r>
+      <w:r>
+        <w:rPr>
+          <w:rFonts w:ascii="Times" w:hAnsi="Times" w:cs="Consolas"/>
+          <w:color w:val="262626"/>
+        </w:rPr>
+        <w:t>elements of a network will be referred to as nodes, the connections between them edges, and peripheral data relating to each node as attributes.</w:t>
+      </w:r>
+      <w:r>
+        <w:rPr>
+          <w:rFonts w:ascii="Times" w:hAnsi="Times" w:cs="Consolas"/>
+          <w:color w:val="262626"/>
+        </w:rPr>
+        <w:t xml:space="preserve"> </w:t>
+      </w:r>
+      <w:r>
+        <w:rPr>
+          <w:rFonts w:ascii="Times" w:hAnsi="Times" w:cs="Consolas"/>
+          <w:color w:val="262626"/>
+        </w:rPr>
+        <w:t xml:space="preserve">For example, in the network of coauthors, the coauthors themselves are the </w:t>
+      </w:r>
+      <w:r>
+        <w:rPr>
+          <w:rFonts w:ascii="Times" w:hAnsi="Times" w:cs="Consolas"/>
+          <w:color w:val="262626"/>
+        </w:rPr>
+        <w:t>nodes;</w:t>
+      </w:r>
+      <w:r>
+        <w:rPr>
+          <w:rFonts w:ascii="Times" w:hAnsi="Times" w:cs="Consolas"/>
+          <w:color w:val="262626"/>
+        </w:rPr>
+        <w:t xml:space="preserve"> the coauthor relationship between to authors the edges, and the importance of each author’s research is an attribute. With this knowledge, we can outline how the algorithm will work as follows</w:t>
+      </w:r>
+      <w:r>
+        <w:rPr>
+          <w:rFonts w:ascii="Times" w:hAnsi="Times" w:cs="Consolas"/>
+          <w:color w:val="262626"/>
+        </w:rPr>
+        <w:t>:</w:t>
+      </w:r>
+    </w:p>
+    <w:p>
+      <w:pPr>
+        <w:pStyle w:val="ListParagraph"/>
+        <w:widowControl w:val="0"/>
+        <w:numPr>
+          <w:ilvl w:val="0"/>
+          <w:numId w:val="1"/>
+        </w:numPr>
+        <w:autoSpaceDE w:val="0"/>
+        <w:autoSpaceDN w:val="0"/>
+        <w:adjustRightInd w:val="0"/>
+        <w:rPr>
+          <w:rFonts w:ascii="Times" w:hAnsi="Times" w:cs="Consolas"/>
+          <w:color w:val="262626"/>
+        </w:rPr>
+      </w:pPr>
+      <w:r>
+        <w:rPr>
+          <w:rFonts w:ascii="Times" w:hAnsi="Times" w:cs="Consolas"/>
+          <w:color w:val="262626"/>
+        </w:rPr>
+        <w:t xml:space="preserve">Assuming some sort of data had already been collected or is in some accessible database, the relevant data would be extracted and formatted in a way the algorithm can “understand”. </w:t>
+      </w:r>
+      <w:r>
+        <w:rPr>
+          <w:rFonts w:ascii="Times" w:hAnsi="Times" w:cs="Consolas"/>
+          <w:color w:val="262626"/>
+        </w:rPr>
+        <w:t xml:space="preserve">This is the data mining and data processing step. In the case of the COMAP solution, the attached data sample is the final result of this step, and should be done for all </w:t>
+      </w:r>
+      <w:r>
+        <w:rPr>
+          <w:rFonts w:ascii="Times" w:hAnsi="Times" w:cs="Consolas"/>
+          <w:color w:val="262626"/>
+        </w:rPr>
+        <w:t>data concerning nodes and attributes</w:t>
+      </w:r>
+      <w:r>
+        <w:rPr>
+          <w:rFonts w:ascii="Times" w:hAnsi="Times" w:cs="Consolas"/>
+          <w:color w:val="262626"/>
+        </w:rPr>
+        <w:t>.</w:t>
+      </w:r>
+    </w:p>
+    <w:p>
+      <w:pPr>
+        <w:pStyle w:val="ListParagraph"/>
+        <w:widowControl w:val="0"/>
+        <w:numPr>
+          <w:ilvl w:val="0"/>
+          <w:numId w:val="1"/>
+        </w:numPr>
+        <w:autoSpaceDE w:val="0"/>
+        <w:autoSpaceDN w:val="0"/>
+        <w:adjustRightInd w:val="0"/>
+        <w:rPr>
+          <w:rFonts w:ascii="Times" w:hAnsi="Times" w:cs="Consolas"/>
+          <w:color w:val="262626"/>
+        </w:rPr>
+      </w:pPr>
+      <w:r>
+        <w:rPr>
+          <w:rFonts w:ascii="Times" w:hAnsi="Times" w:cs="Consolas"/>
+          <w:color w:val="262626"/>
+        </w:rPr>
+        <w:t>Once in a workable format, each attribute can be formed into its own network and consequently ranked by influence. These resulting rankings will be weights attributed to each corresponding node. In the case of multiple attributes, the resulting weights for each one will be combined to create a final weight to be applied to each node. This ranking will be performed by the first algorithm, which is nested within the main algorithm.</w:t>
+      </w:r>
+    </w:p>
+    <w:p>
+      <w:pPr>
+        <w:pStyle w:val="ListParagraph"/>
+        <w:widowControl w:val="0"/>
+        <w:numPr>
+          <w:ilvl w:val="0"/>
+          <w:numId w:val="1"/>
+        </w:numPr>
+        <w:autoSpaceDE w:val="0"/>
+        <w:autoSpaceDN w:val="0"/>
+        <w:adjustRightInd w:val="0"/>
+        <w:rPr>
+          <w:rFonts w:ascii="Times" w:hAnsi="Times" w:cs="Consolas"/>
+          <w:color w:val="262626"/>
+        </w:rPr>
+      </w:pPr>
+      <w:r>
+        <w:rPr>
+          <w:rFonts w:ascii="Times" w:hAnsi="Times" w:cs="Consolas"/>
+          <w:color w:val="262626"/>
+        </w:rPr>
+        <w:t>Using these weights and the structure of the given network, the algorithm will then calculate the ranking of each node from most influential to least.</w:t>
       </w:r>
     </w:p>
     <w:p>
@@ -196,6 +408,28 @@
           <w:color w:val="262626"/>
         </w:rPr>
       </w:pPr>
+      <w:r>
+        <w:rPr>
+          <w:rFonts w:ascii="Times" w:hAnsi="Times" w:cs="Consolas"/>
+          <w:color w:val="262626"/>
+        </w:rPr>
+        <w:t xml:space="preserve">An idea of what this has looks like can be seen in the COMAP example. Given </w:t>
+      </w:r>
+      <w:r>
+        <w:rPr>
+          <w:rFonts w:ascii="Times" w:hAnsi="Times" w:cs="Consolas"/>
+          <w:color w:val="262626"/>
+        </w:rPr>
+        <w:lastRenderedPageBreak/>
+        <w:t>the network of coauthors, a network was compiled of their research papers and each paper given a rank according to the number of citations it received. In this way, each author received a weight according to how important his or her research was and, armed with this information, the algorithm predicted the influence of each author within this network.</w:t>
+      </w:r>
+      <w:r>
+        <w:rPr>
+          <w:rFonts w:ascii="Times" w:hAnsi="Times" w:cs="Consolas"/>
+          <w:color w:val="262626"/>
+        </w:rPr>
+        <w:t xml:space="preserve"> </w:t>
+      </w:r>
     </w:p>
     <w:p>
       <w:pPr>
@@ -203,256 +437,87 @@
         <w:autoSpaceDE w:val="0"/>
         <w:autoSpaceDN w:val="0"/>
         <w:adjustRightInd w:val="0"/>
-        <w:ind w:firstLine="720"/>
-        <w:rPr>
-          <w:rFonts w:ascii="Times" w:hAnsi="Times" w:cs="Consolas"/>
-          <w:color w:val="262626"/>
-        </w:rPr>
-      </w:pPr>
-      <w:r>
-        <w:rPr>
-          <w:rFonts w:ascii="Times" w:hAnsi="Times" w:cs="Consolas"/>
-          <w:color w:val="262626"/>
-        </w:rPr>
-        <w:t>Ideally, the algorithm would work as follows:</w:t>
-      </w:r>
-      <w:r>
-        <w:rPr>
-          <w:rFonts w:ascii="Times" w:hAnsi="Times" w:cs="Consolas"/>
-          <w:color w:val="262626"/>
-        </w:rPr>
-        <w:br/>
-        <w:t>Data has already been collected (this is the network. Authors and their papers)</w:t>
+        <w:rPr>
+          <w:rFonts w:ascii="Times" w:hAnsi="Times" w:cs="Consolas"/>
+        </w:rPr>
+      </w:pPr>
+      <w:r>
+        <w:rPr>
+          <w:rFonts w:ascii="Times" w:hAnsi="Times" w:cs="Consolas"/>
+        </w:rPr>
+        <w:tab/>
+        <w:t xml:space="preserve">As mentioned previously, this project involves elements of computer science and both ends of the mathematical spectrum (pure vs. applied). </w:t>
+      </w:r>
+      <w:r>
+        <w:rPr>
+          <w:rFonts w:ascii="Times" w:hAnsi="Times" w:cs="Consolas"/>
+        </w:rPr>
+        <w:t xml:space="preserve">One collaborator brings to the table experience in computer programming in both the R and MATLAB languages with over a year of experience using MATLAB and a course taken in R, while the other brings more experience in the applied mathematics branch, given the history in the physics major. Both collaborators come with a strong background in pure mathematics, but with their history of collaboration, it has become noticeable that each approaches problems in different ways, offering fresh perspectives to a problem the other may be stuck on. Lastly, the </w:t>
+      </w:r>
+      <w:r>
+        <w:rPr>
+          <w:rFonts w:ascii="Times" w:hAnsi="Times" w:cs="Consolas"/>
+        </w:rPr>
+        <w:t xml:space="preserve">breadth of their experience combined covers all subjects covered in Asher and others. </w:t>
+      </w:r>
+      <w:r>
+        <w:rPr>
+          <w:rFonts w:ascii="Times" w:hAnsi="Times" w:cs="Consolas"/>
+        </w:rPr>
+        <w:t xml:space="preserve">In this way, especially with the interdisciplinary nature of the given problem, much </w:t>
+      </w:r>
+      <w:r>
+        <w:rPr>
+          <w:rFonts w:ascii="Times" w:hAnsi="Times" w:cs="Consolas"/>
+        </w:rPr>
+        <w:t xml:space="preserve">more </w:t>
+      </w:r>
+      <w:r>
+        <w:rPr>
+          <w:rFonts w:ascii="Times" w:hAnsi="Times" w:cs="Consolas"/>
+        </w:rPr>
+        <w:t xml:space="preserve">progress can be gained </w:t>
+      </w:r>
+      <w:r>
+        <w:rPr>
+          <w:rFonts w:ascii="Times" w:hAnsi="Times" w:cs="Consolas"/>
+        </w:rPr>
+        <w:t>from this collaboration relative to just one author.</w:t>
       </w:r>
     </w:p>
     <w:p>
       <w:pPr>
-        <w:widowControl w:val="0"/>
-        <w:autoSpaceDE w:val="0"/>
-        <w:autoSpaceDN w:val="0"/>
-        <w:adjustRightInd w:val="0"/>
-        <w:ind w:firstLine="720"/>
-        <w:rPr>
-          <w:rFonts w:ascii="Times" w:hAnsi="Times" w:cs="Consolas"/>
-          <w:color w:val="262626"/>
-        </w:rPr>
-      </w:pPr>
-      <w:r>
-        <w:rPr>
-          <w:rFonts w:ascii="Times" w:hAnsi="Times" w:cs="Consolas"/>
-          <w:color w:val="262626"/>
-        </w:rPr>
-        <w:t xml:space="preserve">There will be information for each node (their articles) to be thought of as attributes (research importance). The more attributes the more accurate. Hopefully it’ll be general enough to handle multiple attributes. </w:t>
-      </w:r>
-    </w:p>
-    <w:p>
-      <w:pPr>
-        <w:widowControl w:val="0"/>
-        <w:autoSpaceDE w:val="0"/>
-        <w:autoSpaceDN w:val="0"/>
-        <w:adjustRightInd w:val="0"/>
-        <w:ind w:firstLine="720"/>
-        <w:rPr>
-          <w:rFonts w:ascii="Times" w:hAnsi="Times" w:cs="Consolas"/>
-          <w:color w:val="262626"/>
-        </w:rPr>
-      </w:pPr>
-      <w:r>
-        <w:rPr>
-          <w:rFonts w:ascii="Times" w:hAnsi="Times" w:cs="Consolas"/>
-          <w:color w:val="262626"/>
-        </w:rPr>
-        <w:t>These attributes will be ranked with our first algorithm, which is nested in our main one.</w:t>
-      </w:r>
-    </w:p>
-    <w:p>
-      <w:pPr>
-        <w:widowControl w:val="0"/>
-        <w:autoSpaceDE w:val="0"/>
-        <w:autoSpaceDN w:val="0"/>
-        <w:adjustRightInd w:val="0"/>
-        <w:rPr>
-          <w:rFonts w:ascii="Times" w:hAnsi="Times" w:cs="Consolas"/>
-          <w:color w:val="262626"/>
-        </w:rPr>
-      </w:pPr>
-      <w:r>
-        <w:rPr>
-          <w:rFonts w:ascii="Times" w:hAnsi="Times" w:cs="Consolas"/>
-          <w:color w:val="262626"/>
+        <w:rPr>
+          <w:rFonts w:ascii="Times" w:hAnsi="Times"/>
+        </w:rPr>
+      </w:pPr>
+      <w:r>
+        <w:rPr>
+          <w:rFonts w:ascii="Times" w:hAnsi="Times" w:cs="Consolas"/>
         </w:rPr>
         <w:tab/>
-        <w:t>These will result in weights for each node, which will be combined ( and perhaps weighted) to give each node a weight within the network.</w:t>
-      </w:r>
-    </w:p>
-    <w:p>
-      <w:pPr>
-        <w:widowControl w:val="0"/>
-        <w:autoSpaceDE w:val="0"/>
-        <w:autoSpaceDN w:val="0"/>
-        <w:adjustRightInd w:val="0"/>
-        <w:rPr>
-          <w:rFonts w:ascii="Times" w:hAnsi="Times" w:cs="Consolas"/>
-          <w:color w:val="262626"/>
-        </w:rPr>
-      </w:pPr>
-      <w:r>
-        <w:rPr>
-          <w:rFonts w:ascii="Times" w:hAnsi="Times" w:cs="Consolas"/>
-          <w:color w:val="262626"/>
-        </w:rPr>
-        <w:tab/>
-        <w:t>Our main algorithm will then predict the most influential “node” given their attributes and structure of network.</w:t>
-      </w:r>
-      <w:r>
-        <w:rPr>
-          <w:rFonts w:ascii="Times" w:hAnsi="Times" w:cs="Consolas"/>
-          <w:color w:val="262626"/>
-        </w:rPr>
-        <w:t xml:space="preserve"> Emphasize this nestedness</w:t>
+        <w:t xml:space="preserve">While both contributors have areas of strength in differing fields, each is proficient and well equipped all around to be able to do what would need to be done in the unforeseen event that one would have to drop the project. In fact, no step in this thesis will be done without both authors fully understanding each step in the process. The benefit comes not exactly from division of labor, with two bodies of work being sewn together at </w:t>
+      </w:r>
+      <w:r>
+        <w:rPr>
+          <w:rFonts w:ascii="Times" w:hAnsi="Times" w:cs="Consolas"/>
+        </w:rPr>
+        <w:t>into one at the end,</w:t>
+      </w:r>
+      <w:r>
+        <w:rPr>
+          <w:rFonts w:ascii="Times" w:hAnsi="Times" w:cs="Consolas"/>
+        </w:rPr>
+        <w:t xml:space="preserve"> but from </w:t>
+      </w:r>
+      <w:r>
+        <w:rPr>
+          <w:rFonts w:ascii="Times" w:hAnsi="Times" w:cs="Consolas"/>
+        </w:rPr>
+        <w:t>each one contributing their strengths to have the project moving forward on all fronts. If this project were to unfortunately be reduced to one student, that student would have the necessary tools to be able to finish but obviously without the same gains.</w:t>
       </w:r>
       <w:bookmarkStart w:id="0" w:name="_GoBack"/>
       <w:bookmarkEnd w:id="0"/>
-    </w:p>
-    <w:p>
-      <w:pPr>
-        <w:widowControl w:val="0"/>
-        <w:autoSpaceDE w:val="0"/>
-        <w:autoSpaceDN w:val="0"/>
-        <w:adjustRightInd w:val="0"/>
-        <w:ind w:firstLine="720"/>
-        <w:rPr>
-          <w:rFonts w:ascii="Times" w:hAnsi="Times" w:cs="Consolas"/>
-          <w:color w:val="262626"/>
-        </w:rPr>
-      </w:pPr>
-    </w:p>
-    <w:p>
-      <w:pPr>
-        <w:widowControl w:val="0"/>
-        <w:autoSpaceDE w:val="0"/>
-        <w:autoSpaceDN w:val="0"/>
-        <w:adjustRightInd w:val="0"/>
-        <w:ind w:firstLine="720"/>
-        <w:rPr>
-          <w:rFonts w:ascii="Times" w:hAnsi="Times" w:cs="Consolas"/>
-          <w:color w:val="262626"/>
-        </w:rPr>
-      </w:pPr>
-    </w:p>
-    <w:p>
-      <w:pPr>
-        <w:widowControl w:val="0"/>
-        <w:autoSpaceDE w:val="0"/>
-        <w:autoSpaceDN w:val="0"/>
-        <w:adjustRightInd w:val="0"/>
-        <w:ind w:firstLine="720"/>
-        <w:rPr>
-          <w:rFonts w:ascii="Times" w:hAnsi="Times" w:cs="Consolas"/>
-          <w:color w:val="262626"/>
-        </w:rPr>
-      </w:pPr>
-      <w:r>
-        <w:rPr>
-          <w:rFonts w:ascii="Times" w:hAnsi="Times" w:cs="Consolas"/>
-          <w:color w:val="262626"/>
-        </w:rPr>
-        <w:t>Before continuing fu</w:t>
-      </w:r>
-      <w:r>
-        <w:rPr>
-          <w:rFonts w:ascii="Times" w:hAnsi="Times" w:cs="Consolas"/>
-          <w:color w:val="262626"/>
-        </w:rPr>
-        <w:t>r</w:t>
-      </w:r>
-      <w:r>
-        <w:rPr>
-          <w:rFonts w:ascii="Times" w:hAnsi="Times" w:cs="Consolas"/>
-          <w:color w:val="262626"/>
-        </w:rPr>
-        <w:t>ther, our vocabulary must be established, as it will be seen throughout the rest of the text.</w:t>
-      </w:r>
-    </w:p>
-    <w:p>
-      <w:pPr>
-        <w:widowControl w:val="0"/>
-        <w:autoSpaceDE w:val="0"/>
-        <w:autoSpaceDN w:val="0"/>
-        <w:adjustRightInd w:val="0"/>
-        <w:rPr>
-          <w:rFonts w:ascii="Times" w:hAnsi="Times" w:cs="Consolas"/>
-        </w:rPr>
-      </w:pPr>
-    </w:p>
-    <w:p>
-      <w:pPr>
-        <w:widowControl w:val="0"/>
-        <w:autoSpaceDE w:val="0"/>
-        <w:autoSpaceDN w:val="0"/>
-        <w:adjustRightInd w:val="0"/>
-        <w:rPr>
-          <w:rFonts w:ascii="Times" w:hAnsi="Times" w:cs="Consolas"/>
-        </w:rPr>
-      </w:pPr>
-      <w:r>
-        <w:rPr>
-          <w:rFonts w:ascii="Times" w:hAnsi="Times" w:cs="Consolas"/>
-        </w:rPr>
-        <w:t>Merit of Collaboration</w:t>
-      </w:r>
-    </w:p>
-    <w:p>
-      <w:pPr>
-        <w:widowControl w:val="0"/>
-        <w:autoSpaceDE w:val="0"/>
-        <w:autoSpaceDN w:val="0"/>
-        <w:adjustRightInd w:val="0"/>
-        <w:rPr>
-          <w:rFonts w:ascii="Times" w:hAnsi="Times" w:cs="Consolas"/>
-        </w:rPr>
-      </w:pPr>
-    </w:p>
-    <w:p>
-      <w:pPr>
-        <w:widowControl w:val="0"/>
-        <w:autoSpaceDE w:val="0"/>
-        <w:autoSpaceDN w:val="0"/>
-        <w:adjustRightInd w:val="0"/>
-        <w:rPr>
-          <w:rFonts w:ascii="Times" w:hAnsi="Times" w:cs="Consolas"/>
-        </w:rPr>
-      </w:pPr>
-      <w:r>
-        <w:rPr>
-          <w:rFonts w:ascii="Times" w:hAnsi="Times" w:cs="Consolas"/>
-        </w:rPr>
-        <w:t>Distinct Contribution of each person</w:t>
-      </w:r>
-    </w:p>
-    <w:p>
-      <w:pPr>
-        <w:widowControl w:val="0"/>
-        <w:autoSpaceDE w:val="0"/>
-        <w:autoSpaceDN w:val="0"/>
-        <w:adjustRightInd w:val="0"/>
-        <w:rPr>
-          <w:rFonts w:ascii="Times" w:hAnsi="Times" w:cs="Consolas"/>
-        </w:rPr>
-      </w:pPr>
-    </w:p>
-    <w:p>
-      <w:pPr>
-        <w:rPr>
-          <w:rFonts w:ascii="Times" w:hAnsi="Times"/>
-        </w:rPr>
-      </w:pPr>
-      <w:r>
-        <w:rPr>
-          <w:rFonts w:ascii="Times" w:hAnsi="Times" w:cs="Consolas"/>
-        </w:rPr>
-        <w:t>What happens if one can't complete</w:t>
-      </w:r>
     </w:p>
     <w:sectPr>
       <w:pgSz w:w="12240" w:h="15840"/>
@@ -462,6 +527,127 @@
     </w:sectPr>
   </w:body>
 </w:document>
+</file>
+
+<file path=word/numbering.xml><?xml version="1.0" encoding="utf-8"?>
+<w:numbering xmlns:wpc="http://schemas.microsoft.com/office/word/2010/wordprocessingCanvas" xmlns:mo="http://schemas.microsoft.com/office/mac/office/2008/main" xmlns:mc="http://schemas.openxmlformats.org/markup-compatibility/2006" xmlns:mv="urn:schemas-microsoft-com:mac:vml" xmlns:o="urn:schemas-microsoft-com:office:office" xmlns:r="http://schemas.openxmlformats.org/officeDocument/2006/relationships" xmlns:m="http://schemas.openxmlformats.org/officeDocument/2006/math" xmlns:v="urn:schemas-microsoft-com:vml" xmlns:wp14="http://schemas.microsoft.com/office/word/2010/wordprocessingDrawing" xmlns:wp="http://schemas.openxmlformats.org/drawingml/2006/wordprocessingDrawing" xmlns:w10="urn:schemas-microsoft-com:office:word" xmlns:w="http://schemas.openxmlformats.org/wordprocessingml/2006/main" xmlns:w14="http://schemas.microsoft.com/office/word/2010/wordml" xmlns:wpg="http://schemas.microsoft.com/office/word/2010/wordprocessingGroup" xmlns:wpi="http://schemas.microsoft.com/office/word/2010/wordprocessingInk" xmlns:wne="http://schemas.microsoft.com/office/word/2006/wordml" xmlns:wps="http://schemas.microsoft.com/office/word/2010/wordprocessingShape" mc:Ignorable="w14 wp14">
+  <w:abstractNum w:abstractNumId="0">
+    <w:nsid w:val="54021442"/>
+    <w:multiLevelType w:val="hybridMultilevel"/>
+    <w:tmpl w:val="BC6619DA"/>
+    <w:lvl w:ilvl="0" w:tplc="04090001">
+      <w:start w:val="1"/>
+      <w:numFmt w:val="bullet"/>
+      <w:lvlText w:val=""/>
+      <w:lvlJc w:val="left"/>
+      <w:pPr>
+        <w:ind w:left="1440" w:hanging="360"/>
+      </w:pPr>
+      <w:rPr>
+        <w:rFonts w:ascii="Symbol" w:hAnsi="Symbol" w:hint="default"/>
+      </w:rPr>
+    </w:lvl>
+    <w:lvl w:ilvl="1" w:tplc="04090003" w:tentative="1">
+      <w:start w:val="1"/>
+      <w:numFmt w:val="bullet"/>
+      <w:lvlText w:val="o"/>
+      <w:lvlJc w:val="left"/>
+      <w:pPr>
+        <w:ind w:left="2160" w:hanging="360"/>
+      </w:pPr>
+      <w:rPr>
+        <w:rFonts w:ascii="Courier New" w:hAnsi="Courier New" w:hint="default"/>
+      </w:rPr>
+    </w:lvl>
+    <w:lvl w:ilvl="2" w:tplc="04090005" w:tentative="1">
+      <w:start w:val="1"/>
+      <w:numFmt w:val="bullet"/>
+      <w:lvlText w:val=""/>
+      <w:lvlJc w:val="left"/>
+      <w:pPr>
+        <w:ind w:left="2880" w:hanging="360"/>
+      </w:pPr>
+      <w:rPr>
+        <w:rFonts w:ascii="Wingdings" w:hAnsi="Wingdings" w:hint="default"/>
+      </w:rPr>
+    </w:lvl>
+    <w:lvl w:ilvl="3" w:tplc="04090001" w:tentative="1">
+      <w:start w:val="1"/>
+      <w:numFmt w:val="bullet"/>
+      <w:lvlText w:val=""/>
+      <w:lvlJc w:val="left"/>
+      <w:pPr>
+        <w:ind w:left="3600" w:hanging="360"/>
+      </w:pPr>
+      <w:rPr>
+        <w:rFonts w:ascii="Symbol" w:hAnsi="Symbol" w:hint="default"/>
+      </w:rPr>
+    </w:lvl>
+    <w:lvl w:ilvl="4" w:tplc="04090003" w:tentative="1">
+      <w:start w:val="1"/>
+      <w:numFmt w:val="bullet"/>
+      <w:lvlText w:val="o"/>
+      <w:lvlJc w:val="left"/>
+      <w:pPr>
+        <w:ind w:left="4320" w:hanging="360"/>
+      </w:pPr>
+      <w:rPr>
+        <w:rFonts w:ascii="Courier New" w:hAnsi="Courier New" w:hint="default"/>
+      </w:rPr>
+    </w:lvl>
+    <w:lvl w:ilvl="5" w:tplc="04090005" w:tentative="1">
+      <w:start w:val="1"/>
+      <w:numFmt w:val="bullet"/>
+      <w:lvlText w:val=""/>
+      <w:lvlJc w:val="left"/>
+      <w:pPr>
+        <w:ind w:left="5040" w:hanging="360"/>
+      </w:pPr>
+      <w:rPr>
+        <w:rFonts w:ascii="Wingdings" w:hAnsi="Wingdings" w:hint="default"/>
+      </w:rPr>
+    </w:lvl>
+    <w:lvl w:ilvl="6" w:tplc="04090001" w:tentative="1">
+      <w:start w:val="1"/>
+      <w:numFmt w:val="bullet"/>
+      <w:lvlText w:val=""/>
+      <w:lvlJc w:val="left"/>
+      <w:pPr>
+        <w:ind w:left="5760" w:hanging="360"/>
+      </w:pPr>
+      <w:rPr>
+        <w:rFonts w:ascii="Symbol" w:hAnsi="Symbol" w:hint="default"/>
+      </w:rPr>
+    </w:lvl>
+    <w:lvl w:ilvl="7" w:tplc="04090003" w:tentative="1">
+      <w:start w:val="1"/>
+      <w:numFmt w:val="bullet"/>
+      <w:lvlText w:val="o"/>
+      <w:lvlJc w:val="left"/>
+      <w:pPr>
+        <w:ind w:left="6480" w:hanging="360"/>
+      </w:pPr>
+      <w:rPr>
+        <w:rFonts w:ascii="Courier New" w:hAnsi="Courier New" w:hint="default"/>
+      </w:rPr>
+    </w:lvl>
+    <w:lvl w:ilvl="8" w:tplc="04090005" w:tentative="1">
+      <w:start w:val="1"/>
+      <w:numFmt w:val="bullet"/>
+      <w:lvlText w:val=""/>
+      <w:lvlJc w:val="left"/>
+      <w:pPr>
+        <w:ind w:left="7200" w:hanging="360"/>
+      </w:pPr>
+      <w:rPr>
+        <w:rFonts w:ascii="Wingdings" w:hAnsi="Wingdings" w:hint="default"/>
+      </w:rPr>
+    </w:lvl>
+  </w:abstractNum>
+  <w:num w:numId="1">
+    <w:abstractNumId w:val="0"/>
+  </w:num>
+</w:numbering>
 </file>
 
 <file path=word/styles.xml><?xml version="1.0" encoding="utf-8"?>
@@ -646,6 +832,17 @@
     <w:uiPriority w:val="99"/>
     <w:semiHidden/>
     <w:unhideWhenUsed/>
+  </w:style>
+  <w:style w:type="paragraph" w:styleId="ListParagraph">
+    <w:name w:val="List Paragraph"/>
+    <w:basedOn w:val="Normal"/>
+    <w:uiPriority w:val="34"/>
+    <w:qFormat/>
+    <w:rsid w:val="002C0246"/>
+    <w:pPr>
+      <w:ind w:left="720"/>
+      <w:contextualSpacing/>
+    </w:pPr>
   </w:style>
 </w:styles>
 </file>
@@ -832,6 +1029,17 @@
     <w:uiPriority w:val="99"/>
     <w:semiHidden/>
     <w:unhideWhenUsed/>
+  </w:style>
+  <w:style w:type="paragraph" w:styleId="ListParagraph">
+    <w:name w:val="List Paragraph"/>
+    <w:basedOn w:val="Normal"/>
+    <w:uiPriority w:val="34"/>
+    <w:qFormat/>
+    <w:rsid w:val="002C0246"/>
+    <w:pPr>
+      <w:ind w:left="720"/>
+      <w:contextualSpacing/>
+    </w:pPr>
   </w:style>
 </w:styles>
 </file>

</xml_diff>